<commit_message>
updated word doc and script
</commit_message>
<xml_diff>
--- a/git guide.docx
+++ b/git guide.docx
@@ -1162,9 +1162,83 @@
     </w:p>
     <w:p>
       <w:pPr>
+        <w:tabs>
+          <w:tab w:val="left" w:pos="720" w:leader="none"/>
+        </w:tabs>
+        <w:spacing w:before="0" w:after="0" w:line="240"/>
+        <w:ind w:right="0" w:left="0" w:firstLine="0"/>
+        <w:jc w:val="left"/>
+        <w:rPr>
+          <w:rFonts w:ascii="Calibri" w:hAnsi="Calibri" w:cs="Calibri" w:eastAsia="Calibri"/>
+          <w:color w:val="auto"/>
+          <w:spacing w:val="0"/>
+          <w:position w:val="0"/>
+          <w:sz w:val="22"/>
+          <w:shd w:fill="auto" w:val="clear"/>
+        </w:rPr>
+      </w:pPr>
+      <w:r>
+        <w:object w:dxaOrig="8640" w:dyaOrig="1874">
+          <v:rect xmlns:o="urn:schemas-microsoft-com:office:office" xmlns:v="urn:schemas-microsoft-com:vml" id="rectole0000000009" style="width:432.000000pt;height:93.700000pt" o:preferrelative="t" o:ole="">
+            <o:lock v:ext="edit"/>
+            <v:imagedata xmlns:r="http://schemas.openxmlformats.org/officeDocument/2006/relationships" r:id="docRId19" o:title=""/>
+          </v:rect>
+          <o:OLEObject xmlns:r="http://schemas.openxmlformats.org/officeDocument/2006/relationships" xmlns:o="urn:schemas-microsoft-com:office:office" Type="Embed" ProgID="StaticMetafile" DrawAspect="Content" ObjectID="0000000009" ShapeID="rectole0000000009" r:id="docRId18"/>
+        </w:object>
+      </w:r>
+    </w:p>
+    <w:p>
+      <w:pPr>
+        <w:tabs>
+          <w:tab w:val="left" w:pos="720" w:leader="none"/>
+        </w:tabs>
+        <w:spacing w:before="0" w:after="0" w:line="240"/>
+        <w:ind w:right="0" w:left="0" w:firstLine="0"/>
+        <w:jc w:val="left"/>
+        <w:rPr>
+          <w:rFonts w:ascii="Calibri" w:hAnsi="Calibri" w:cs="Calibri" w:eastAsia="Calibri"/>
+          <w:color w:val="auto"/>
+          <w:spacing w:val="0"/>
+          <w:position w:val="0"/>
+          <w:sz w:val="22"/>
+          <w:shd w:fill="auto" w:val="clear"/>
+        </w:rPr>
+      </w:pPr>
+      <w:r>
+        <w:rPr>
+          <w:rFonts w:ascii="Calibri" w:hAnsi="Calibri" w:cs="Calibri" w:eastAsia="Calibri"/>
+          <w:color w:val="auto"/>
+          <w:spacing w:val="0"/>
+          <w:position w:val="0"/>
+          <w:sz w:val="22"/>
+          <w:shd w:fill="auto" w:val="clear"/>
+        </w:rPr>
+        <w:t xml:space="preserve">Git merge mergers branches into one, while it merges it also automatically pushes commits to github.</w:t>
+      </w:r>
+    </w:p>
+    <w:p>
+      <w:pPr>
+        <w:tabs>
+          <w:tab w:val="left" w:pos="720" w:leader="none"/>
+        </w:tabs>
+        <w:spacing w:before="0" w:after="0" w:line="240"/>
+        <w:ind w:right="0" w:left="0" w:firstLine="0"/>
+        <w:jc w:val="left"/>
+        <w:rPr>
+          <w:rFonts w:ascii="Calibri" w:hAnsi="Calibri" w:cs="Calibri" w:eastAsia="Calibri"/>
+          <w:color w:val="auto"/>
+          <w:spacing w:val="0"/>
+          <w:position w:val="0"/>
+          <w:sz w:val="22"/>
+          <w:shd w:fill="auto" w:val="clear"/>
+        </w:rPr>
+      </w:pPr>
+    </w:p>
+    <w:p>
+      <w:pPr>
         <w:numPr>
           <w:ilvl w:val="0"/>
-          <w:numId w:val="18"/>
+          <w:numId w:val="20"/>
         </w:numPr>
         <w:tabs>
           <w:tab w:val="left" w:pos="720" w:leader="none"/>
@@ -1192,12 +1266,86 @@
         </w:rPr>
         <w:t xml:space="preserve">Log </w:t>
       </w:r>
+    </w:p>
+    <w:p>
+      <w:pPr>
+        <w:tabs>
+          <w:tab w:val="left" w:pos="720" w:leader="none"/>
+        </w:tabs>
+        <w:spacing w:before="0" w:after="0" w:line="240"/>
+        <w:ind w:right="0" w:left="0" w:firstLine="0"/>
+        <w:jc w:val="left"/>
+        <w:rPr>
+          <w:rFonts w:ascii="Calibri" w:hAnsi="Calibri" w:cs="Calibri" w:eastAsia="Calibri"/>
+          <w:color w:val="auto"/>
+          <w:spacing w:val="0"/>
+          <w:position w:val="0"/>
+          <w:sz w:val="22"/>
+          <w:shd w:fill="auto" w:val="clear"/>
+        </w:rPr>
+      </w:pPr>
+      <w:r>
+        <w:object w:dxaOrig="8640" w:dyaOrig="6840">
+          <v:rect xmlns:o="urn:schemas-microsoft-com:office:office" xmlns:v="urn:schemas-microsoft-com:vml" id="rectole0000000010" style="width:432.000000pt;height:342.000000pt" o:preferrelative="t" o:ole="">
+            <o:lock v:ext="edit"/>
+            <v:imagedata xmlns:r="http://schemas.openxmlformats.org/officeDocument/2006/relationships" r:id="docRId21" o:title=""/>
+          </v:rect>
+          <o:OLEObject xmlns:r="http://schemas.openxmlformats.org/officeDocument/2006/relationships" xmlns:o="urn:schemas-microsoft-com:office:office" Type="Embed" ProgID="StaticMetafile" DrawAspect="Content" ObjectID="0000000010" ShapeID="rectole0000000010" r:id="docRId20"/>
+        </w:object>
+      </w:r>
+    </w:p>
+    <w:p>
+      <w:pPr>
+        <w:tabs>
+          <w:tab w:val="left" w:pos="720" w:leader="none"/>
+        </w:tabs>
+        <w:spacing w:before="0" w:after="0" w:line="240"/>
+        <w:ind w:right="0" w:left="0" w:firstLine="0"/>
+        <w:jc w:val="left"/>
+        <w:rPr>
+          <w:rFonts w:ascii="Calibri" w:hAnsi="Calibri" w:cs="Calibri" w:eastAsia="Calibri"/>
+          <w:color w:val="auto"/>
+          <w:spacing w:val="0"/>
+          <w:position w:val="0"/>
+          <w:sz w:val="22"/>
+          <w:shd w:fill="auto" w:val="clear"/>
+        </w:rPr>
+      </w:pPr>
+      <w:r>
+        <w:rPr>
+          <w:rFonts w:ascii="Calibri" w:hAnsi="Calibri" w:cs="Calibri" w:eastAsia="Calibri"/>
+          <w:color w:val="auto"/>
+          <w:spacing w:val="0"/>
+          <w:position w:val="0"/>
+          <w:sz w:val="22"/>
+          <w:shd w:fill="auto" w:val="clear"/>
+        </w:rPr>
+        <w:t xml:space="preserve">Git log shows you all the commits with authors and dates.</w:t>
+      </w:r>
+    </w:p>
+    <w:p>
+      <w:pPr>
+        <w:tabs>
+          <w:tab w:val="left" w:pos="720" w:leader="none"/>
+        </w:tabs>
+        <w:spacing w:before="0" w:after="0" w:line="240"/>
+        <w:ind w:right="0" w:left="0" w:firstLine="0"/>
+        <w:jc w:val="left"/>
+        <w:rPr>
+          <w:rFonts w:ascii="Calibri" w:hAnsi="Calibri" w:cs="Calibri" w:eastAsia="Calibri"/>
+          <w:color w:val="auto"/>
+          <w:spacing w:val="0"/>
+          <w:position w:val="0"/>
+          <w:sz w:val="22"/>
+          <w:shd w:fill="auto" w:val="clear"/>
+        </w:rPr>
+      </w:pPr>
     </w:p>
     <w:p>
       <w:pPr>
         <w:numPr>
           <w:ilvl w:val="0"/>
-          <w:numId w:val="18"/>
+          <w:numId w:val="22"/>
         </w:numPr>
         <w:tabs>
           <w:tab w:val="left" w:pos="720" w:leader="none"/>
@@ -1225,12 +1373,86 @@
         </w:rPr>
         <w:t xml:space="preserve">Clone </w:t>
       </w:r>
+    </w:p>
+    <w:p>
+      <w:pPr>
+        <w:tabs>
+          <w:tab w:val="left" w:pos="720" w:leader="none"/>
+        </w:tabs>
+        <w:spacing w:before="0" w:after="0" w:line="240"/>
+        <w:ind w:right="0" w:left="0" w:firstLine="0"/>
+        <w:jc w:val="left"/>
+        <w:rPr>
+          <w:rFonts w:ascii="Calibri" w:hAnsi="Calibri" w:cs="Calibri" w:eastAsia="Calibri"/>
+          <w:color w:val="auto"/>
+          <w:spacing w:val="0"/>
+          <w:position w:val="0"/>
+          <w:sz w:val="22"/>
+          <w:shd w:fill="auto" w:val="clear"/>
+        </w:rPr>
+      </w:pPr>
+      <w:r>
+        <w:object w:dxaOrig="8640" w:dyaOrig="3720">
+          <v:rect xmlns:o="urn:schemas-microsoft-com:office:office" xmlns:v="urn:schemas-microsoft-com:vml" id="rectole0000000011" style="width:432.000000pt;height:186.000000pt" o:preferrelative="t" o:ole="">
+            <o:lock v:ext="edit"/>
+            <v:imagedata xmlns:r="http://schemas.openxmlformats.org/officeDocument/2006/relationships" r:id="docRId23" o:title=""/>
+          </v:rect>
+          <o:OLEObject xmlns:r="http://schemas.openxmlformats.org/officeDocument/2006/relationships" xmlns:o="urn:schemas-microsoft-com:office:office" Type="Embed" ProgID="StaticMetafile" DrawAspect="Content" ObjectID="0000000011" ShapeID="rectole0000000011" r:id="docRId22"/>
+        </w:object>
+      </w:r>
+    </w:p>
+    <w:p>
+      <w:pPr>
+        <w:tabs>
+          <w:tab w:val="left" w:pos="720" w:leader="none"/>
+        </w:tabs>
+        <w:spacing w:before="0" w:after="0" w:line="240"/>
+        <w:ind w:right="0" w:left="0" w:firstLine="0"/>
+        <w:jc w:val="left"/>
+        <w:rPr>
+          <w:rFonts w:ascii="Calibri" w:hAnsi="Calibri" w:cs="Calibri" w:eastAsia="Calibri"/>
+          <w:color w:val="auto"/>
+          <w:spacing w:val="0"/>
+          <w:position w:val="0"/>
+          <w:sz w:val="22"/>
+          <w:shd w:fill="auto" w:val="clear"/>
+        </w:rPr>
+      </w:pPr>
+      <w:r>
+        <w:rPr>
+          <w:rFonts w:ascii="Calibri" w:hAnsi="Calibri" w:cs="Calibri" w:eastAsia="Calibri"/>
+          <w:color w:val="auto"/>
+          <w:spacing w:val="0"/>
+          <w:position w:val="0"/>
+          <w:sz w:val="22"/>
+          <w:shd w:fill="auto" w:val="clear"/>
+        </w:rPr>
+        <w:t xml:space="preserve">Git clone clones the chosen repository from github.</w:t>
+      </w:r>
+    </w:p>
+    <w:p>
+      <w:pPr>
+        <w:tabs>
+          <w:tab w:val="left" w:pos="720" w:leader="none"/>
+        </w:tabs>
+        <w:spacing w:before="0" w:after="0" w:line="240"/>
+        <w:ind w:right="0" w:left="0" w:firstLine="0"/>
+        <w:jc w:val="left"/>
+        <w:rPr>
+          <w:rFonts w:ascii="Calibri" w:hAnsi="Calibri" w:cs="Calibri" w:eastAsia="Calibri"/>
+          <w:color w:val="auto"/>
+          <w:spacing w:val="0"/>
+          <w:position w:val="0"/>
+          <w:sz w:val="22"/>
+          <w:shd w:fill="auto" w:val="clear"/>
+        </w:rPr>
+      </w:pPr>
     </w:p>
     <w:p>
       <w:pPr>
         <w:numPr>
           <w:ilvl w:val="0"/>
-          <w:numId w:val="18"/>
+          <w:numId w:val="24"/>
         </w:numPr>
         <w:tabs>
           <w:tab w:val="left" w:pos="720" w:leader="none"/>
@@ -1258,12 +1480,86 @@
         </w:rPr>
         <w:t xml:space="preserve">Pull </w:t>
       </w:r>
+    </w:p>
+    <w:p>
+      <w:pPr>
+        <w:tabs>
+          <w:tab w:val="left" w:pos="720" w:leader="none"/>
+        </w:tabs>
+        <w:spacing w:before="0" w:after="0" w:line="240"/>
+        <w:ind w:right="0" w:left="0" w:firstLine="0"/>
+        <w:jc w:val="left"/>
+        <w:rPr>
+          <w:rFonts w:ascii="Calibri" w:hAnsi="Calibri" w:cs="Calibri" w:eastAsia="Calibri"/>
+          <w:color w:val="auto"/>
+          <w:spacing w:val="0"/>
+          <w:position w:val="0"/>
+          <w:sz w:val="22"/>
+          <w:shd w:fill="auto" w:val="clear"/>
+        </w:rPr>
+      </w:pPr>
+      <w:r>
+        <w:object w:dxaOrig="8640" w:dyaOrig="794">
+          <v:rect xmlns:o="urn:schemas-microsoft-com:office:office" xmlns:v="urn:schemas-microsoft-com:vml" id="rectole0000000012" style="width:432.000000pt;height:39.700000pt" o:preferrelative="t" o:ole="">
+            <o:lock v:ext="edit"/>
+            <v:imagedata xmlns:r="http://schemas.openxmlformats.org/officeDocument/2006/relationships" r:id="docRId25" o:title=""/>
+          </v:rect>
+          <o:OLEObject xmlns:r="http://schemas.openxmlformats.org/officeDocument/2006/relationships" xmlns:o="urn:schemas-microsoft-com:office:office" Type="Embed" ProgID="StaticMetafile" DrawAspect="Content" ObjectID="0000000012" ShapeID="rectole0000000012" r:id="docRId24"/>
+        </w:object>
+      </w:r>
+    </w:p>
+    <w:p>
+      <w:pPr>
+        <w:tabs>
+          <w:tab w:val="left" w:pos="720" w:leader="none"/>
+        </w:tabs>
+        <w:spacing w:before="0" w:after="0" w:line="240"/>
+        <w:ind w:right="0" w:left="0" w:firstLine="0"/>
+        <w:jc w:val="left"/>
+        <w:rPr>
+          <w:rFonts w:ascii="Calibri" w:hAnsi="Calibri" w:cs="Calibri" w:eastAsia="Calibri"/>
+          <w:color w:val="auto"/>
+          <w:spacing w:val="0"/>
+          <w:position w:val="0"/>
+          <w:sz w:val="22"/>
+          <w:shd w:fill="auto" w:val="clear"/>
+        </w:rPr>
+      </w:pPr>
+      <w:r>
+        <w:rPr>
+          <w:rFonts w:ascii="Calibri" w:hAnsi="Calibri" w:cs="Calibri" w:eastAsia="Calibri"/>
+          <w:color w:val="auto"/>
+          <w:spacing w:val="0"/>
+          <w:position w:val="0"/>
+          <w:sz w:val="22"/>
+          <w:shd w:fill="auto" w:val="clear"/>
+        </w:rPr>
+        <w:t xml:space="preserve">Git pull pull the updated repository from gihub.</w:t>
+      </w:r>
+    </w:p>
+    <w:p>
+      <w:pPr>
+        <w:tabs>
+          <w:tab w:val="left" w:pos="720" w:leader="none"/>
+        </w:tabs>
+        <w:spacing w:before="0" w:after="0" w:line="240"/>
+        <w:ind w:right="0" w:left="0" w:firstLine="0"/>
+        <w:jc w:val="left"/>
+        <w:rPr>
+          <w:rFonts w:ascii="Calibri" w:hAnsi="Calibri" w:cs="Calibri" w:eastAsia="Calibri"/>
+          <w:color w:val="auto"/>
+          <w:spacing w:val="0"/>
+          <w:position w:val="0"/>
+          <w:sz w:val="22"/>
+          <w:shd w:fill="auto" w:val="clear"/>
+        </w:rPr>
+      </w:pPr>
     </w:p>
     <w:p>
       <w:pPr>
         <w:numPr>
           <w:ilvl w:val="0"/>
-          <w:numId w:val="18"/>
+          <w:numId w:val="26"/>
         </w:numPr>
         <w:tabs>
           <w:tab w:val="left" w:pos="720" w:leader="none"/>
@@ -1291,12 +1587,30 @@
         </w:rPr>
         <w:t xml:space="preserve">Stash </w:t>
       </w:r>
+    </w:p>
+    <w:p>
+      <w:pPr>
+        <w:tabs>
+          <w:tab w:val="left" w:pos="720" w:leader="none"/>
+        </w:tabs>
+        <w:spacing w:before="0" w:after="0" w:line="240"/>
+        <w:ind w:right="0" w:left="0" w:firstLine="0"/>
+        <w:jc w:val="left"/>
+        <w:rPr>
+          <w:rFonts w:ascii="Calibri" w:hAnsi="Calibri" w:cs="Calibri" w:eastAsia="Calibri"/>
+          <w:color w:val="auto"/>
+          <w:spacing w:val="0"/>
+          <w:position w:val="0"/>
+          <w:sz w:val="22"/>
+          <w:shd w:fill="auto" w:val="clear"/>
+        </w:rPr>
+      </w:pPr>
     </w:p>
     <w:p>
       <w:pPr>
         <w:numPr>
           <w:ilvl w:val="0"/>
-          <w:numId w:val="18"/>
+          <w:numId w:val="28"/>
         </w:numPr>
         <w:tabs>
           <w:tab w:val="left" w:pos="720" w:leader="none"/>
@@ -1409,31 +1723,81 @@
       <w:lvlText w:val="•"/>
     </w:lvl>
   </w:abstractNum>
+  <w:abstractNum w:abstractNumId="54">
+    <w:lvl w:ilvl="0">
+      <w:start w:val="1"/>
+      <w:numFmt w:val="bullet"/>
+      <w:lvlText w:val="•"/>
+    </w:lvl>
+  </w:abstractNum>
+  <w:abstractNum w:abstractNumId="60">
+    <w:lvl w:ilvl="0">
+      <w:start w:val="1"/>
+      <w:numFmt w:val="bullet"/>
+      <w:lvlText w:val="•"/>
+    </w:lvl>
+  </w:abstractNum>
+  <w:abstractNum w:abstractNumId="66">
+    <w:lvl w:ilvl="0">
+      <w:start w:val="1"/>
+      <w:numFmt w:val="bullet"/>
+      <w:lvlText w:val="•"/>
+    </w:lvl>
+  </w:abstractNum>
+  <w:abstractNum w:abstractNumId="72">
+    <w:lvl w:ilvl="0">
+      <w:start w:val="1"/>
+      <w:numFmt w:val="bullet"/>
+      <w:lvlText w:val="•"/>
+    </w:lvl>
+  </w:abstractNum>
+  <w:abstractNum w:abstractNumId="78">
+    <w:lvl w:ilvl="0">
+      <w:start w:val="1"/>
+      <w:numFmt w:val="bullet"/>
+      <w:lvlText w:val="•"/>
+    </w:lvl>
+  </w:abstractNum>
   <w:num w:numId="2">
+    <w:abstractNumId w:val="78"/>
+  </w:num>
+  <w:num w:numId="4">
+    <w:abstractNumId w:val="72"/>
+  </w:num>
+  <w:num w:numId="6">
+    <w:abstractNumId w:val="66"/>
+  </w:num>
+  <w:num w:numId="8">
+    <w:abstractNumId w:val="60"/>
+  </w:num>
+  <w:num w:numId="10">
+    <w:abstractNumId w:val="54"/>
+  </w:num>
+  <w:num w:numId="12">
     <w:abstractNumId w:val="48"/>
   </w:num>
-  <w:num w:numId="4">
+  <w:num w:numId="14">
     <w:abstractNumId w:val="42"/>
   </w:num>
-  <w:num w:numId="6">
+  <w:num w:numId="16">
     <w:abstractNumId w:val="36"/>
   </w:num>
-  <w:num w:numId="8">
+  <w:num w:numId="18">
     <w:abstractNumId w:val="30"/>
   </w:num>
-  <w:num w:numId="10">
+  <w:num w:numId="20">
     <w:abstractNumId w:val="24"/>
   </w:num>
-  <w:num w:numId="12">
+  <w:num w:numId="22">
     <w:abstractNumId w:val="18"/>
   </w:num>
-  <w:num w:numId="14">
+  <w:num w:numId="24">
     <w:abstractNumId w:val="12"/>
   </w:num>
-  <w:num w:numId="16">
+  <w:num w:numId="26">
     <w:abstractNumId w:val="6"/>
   </w:num>
-  <w:num w:numId="18">
+  <w:num w:numId="28">
     <w:abstractNumId w:val="0"/>
   </w:num>
 </w:numbering>

</xml_diff>